<commit_message>
mise a jour osf = intro, hyp, et design.
</commit_message>
<xml_diff>
--- a/instructions.docx
+++ b/instructions.docx
@@ -156,6 +156,30 @@
       </w:r>
     </w:p>
     <w:bookmarkEnd w:id="22"/>
+    <w:bookmarkStart w:id="23" w:name="réalité-virtuelle"/>
+    <w:p>
+      <w:pPr>
+        <w:pStyle w:val="Heading2"/>
+      </w:pPr>
+      <w:r>
+        <w:t xml:space="preserve">Réalité virtuelle</w:t>
+      </w:r>
+    </w:p>
+    <w:p>
+      <w:pPr>
+        <w:pStyle w:val="FirstParagraph"/>
+      </w:pPr>
+      <w:r>
+        <w:t xml:space="preserve">“</w:t>
+      </w:r>
+      <w:r>
+        <w:t xml:space="preserve">Je vais maintenant vous demander de porter ce casque de réalité virtuelle. Dans un premier temps, il sera simplement éteint pendant 2 minutes. Ensuite, je l’allumerai, et vous serez alors immergé dans un décors de chambre. Une ligne rouge apparaîtra sur le mur de la chambre. Votre tâche consistera à aligner cette ligne à la verticale à l’aide des mêmes instructions verbales que tout à l’heure</w:t>
+      </w:r>
+      <w:r>
+        <w:t xml:space="preserve">”</w:t>
+      </w:r>
+    </w:p>
+    <w:bookmarkEnd w:id="23"/>
     <w:sectPr/>
   </w:body>
 </w:document>

</xml_diff>